<commit_message>
chipping away at docs
</commit_message>
<xml_diff>
--- a/docs/manuscripts/euc manuscript/intro_111017.docx
+++ b/docs/manuscripts/euc manuscript/intro_111017.docx
@@ -682,7 +682,37 @@
         <w:rPr>
           <w:bCs/>
         </w:rPr>
-        <w:t>SAY SOMETHING ABOUT PER LEAF AREA VS PROPORTIONAL AMOUNTS</w:t>
+        <w:t xml:space="preserve">Figure X illustrates a key advance made by our approach, where protein abundances are directly relatable to leaf functional and </w:t>
+      </w:r>
+      <w:r>
+        <w:rPr>
+          <w:bCs/>
+        </w:rPr>
+        <w:t xml:space="preserve">physiological </w:t>
+      </w:r>
+      <w:r>
+        <w:rPr>
+          <w:bCs/>
+        </w:rPr>
+        <w:t xml:space="preserve">traits as well as the environmental conditions in which sampled individuals were growing. </w:t>
+      </w:r>
+      <w:r>
+        <w:rPr>
+          <w:bCs/>
+        </w:rPr>
+        <w:t>Only a</w:t>
+      </w:r>
+      <w:r>
+        <w:rPr>
+          <w:bCs/>
+        </w:rPr>
+        <w:t xml:space="preserve"> small subset of the possible combinations</w:t>
+      </w:r>
+      <w:r>
+        <w:rPr>
+          <w:bCs/>
+        </w:rPr>
+        <w:t xml:space="preserve"> of protein groupings, traits and environmental variables is shown here. We invite readers to explore the dataset more deeply using the interactive data explorer at proteography.org.  </w:t>
       </w:r>
     </w:p>
     <w:p>
@@ -691,18 +721,20 @@
           <w:bCs/>
         </w:rPr>
       </w:pPr>
-      <w:commentRangeStart w:id="4"/>
+      <w:bookmarkStart w:id="4" w:name="_GoBack"/>
+      <w:bookmarkEnd w:id="4"/>
       <w:r>
         <w:rPr>
           <w:bCs/>
         </w:rPr>
-        <w:t>Per leaf area</w:t>
-      </w:r>
+        <w:t>A</w:t>
+      </w:r>
+      <w:commentRangeStart w:id="5"/>
       <w:r>
         <w:rPr>
           <w:bCs/>
         </w:rPr>
-        <w:t xml:space="preserve"> abundances</w:t>
+        <w:t>bundances</w:t>
       </w:r>
       <w:r>
         <w:rPr>
@@ -714,6 +746,12 @@
         <w:rPr>
           <w:bCs/>
         </w:rPr>
+        <w:t>, as expressed on a mass per leaf area basis,</w:t>
+      </w:r>
+      <w:r>
+        <w:rPr>
+          <w:bCs/>
+        </w:rPr>
         <w:t xml:space="preserve"> </w:t>
       </w:r>
       <w:r>
@@ -758,19 +796,25 @@
         <w:rPr>
           <w:bCs/>
         </w:rPr>
-        <w:t>Proportional abundances of protein functional categories (</w:t>
+        <w:t>Proportional abundances of</w:t>
       </w:r>
       <w:r>
         <w:rPr>
           <w:bCs/>
         </w:rPr>
+        <w:t xml:space="preserve"> protein functional categories, which </w:t>
+      </w:r>
+      <w:r>
+        <w:rPr>
+          <w:bCs/>
+        </w:rPr>
         <w:t>indicat</w:t>
       </w:r>
       <w:r>
         <w:rPr>
           <w:bCs/>
         </w:rPr>
-        <w:t>ing</w:t>
+        <w:t>e</w:t>
       </w:r>
       <w:r>
         <w:rPr>
@@ -782,14 +826,20 @@
         <w:rPr>
           <w:bCs/>
         </w:rPr>
-        <w:t xml:space="preserve">) were less clearly or consistently correlated. </w:t>
-      </w:r>
-      <w:commentRangeEnd w:id="4"/>
+        <w:t>,</w:t>
+      </w:r>
+      <w:r>
+        <w:rPr>
+          <w:bCs/>
+        </w:rPr>
+        <w:t xml:space="preserve"> were less clearly or consistently correlated. </w:t>
+      </w:r>
+      <w:commentRangeEnd w:id="5"/>
       <w:r>
         <w:rPr>
           <w:rStyle w:val="CommentReference"/>
         </w:rPr>
-        <w:commentReference w:id="4"/>
+        <w:commentReference w:id="5"/>
       </w:r>
     </w:p>
     <w:p>
@@ -1032,98 +1082,72 @@
           <w:u w:val="single"/>
         </w:rPr>
       </w:pPr>
-    </w:p>
+      <w:r>
+        <w:rPr>
+          <w:u w:val="single"/>
+        </w:rPr>
+        <w:t xml:space="preserve">Per leaf area photosystem protein abundance declined substantially with increasing MAT (Fig. 3b-i) and was also strongly correlated with total leaf protein abundance (Pearson’s r = 0.82). </w:t>
+      </w:r>
+    </w:p>
+    <w:p/>
     <w:p>
       <w:pPr>
         <w:rPr>
-          <w:u w:val="single"/>
+          <w:b/>
         </w:rPr>
       </w:pPr>
       <w:r>
         <w:rPr>
-          <w:u w:val="single"/>
-        </w:rPr>
-        <w:t xml:space="preserve">Per leaf area photosystem protein abundance declined substantially with increasing MAT (Fig. 3b-i) and was also strongly correlated with total leaf protein abundance (Pearson’s r = 0.82). </w:t>
+          <w:b/>
+        </w:rPr>
+        <w:t>MAT</w:t>
       </w:r>
     </w:p>
     <w:p>
       <w:pPr>
         <w:rPr>
-          <w:u w:val="single"/>
+          <w:b/>
         </w:rPr>
       </w:pPr>
-    </w:p>
-    <w:p/>
-    <w:p>
-      <w:pPr>
-        <w:rPr>
-          <w:b/>
-        </w:rPr>
-      </w:pPr>
-      <w:r>
-        <w:rPr>
-          <w:b/>
-        </w:rPr>
-        <w:t>MAT</w:t>
-      </w:r>
-    </w:p>
-    <w:p>
-      <w:pPr>
-        <w:rPr>
-          <w:b/>
-        </w:rPr>
-      </w:pPr>
-      <w:r>
-        <w:t>Leaf protein content is known be higher in</w:t>
+      <w:r>
+        <w:t>Leaf protein content is known be higher in cool environments, to compensate for lower enzyme activity at lower temperatures (</w:t>
+      </w:r>
+      <w:r>
+        <w:rPr>
+          <w:highlight w:val="yellow"/>
+        </w:rPr>
+        <w:t xml:space="preserve">Raven &amp; </w:t>
+      </w:r>
+      <w:proofErr w:type="spellStart"/>
+      <w:r>
+        <w:rPr>
+          <w:highlight w:val="yellow"/>
+        </w:rPr>
+        <w:t>Geider</w:t>
+      </w:r>
+      <w:proofErr w:type="spellEnd"/>
+      <w:r>
+        <w:rPr>
+          <w:highlight w:val="yellow"/>
+        </w:rPr>
+        <w:t xml:space="preserve"> 1988</w:t>
+      </w:r>
+      <w:r>
+        <w:t>)</w:t>
+      </w:r>
+      <w:r>
+        <w:t>.</w:t>
       </w:r>
       <w:r>
         <w:t xml:space="preserve"> </w:t>
       </w:r>
       <w:r>
-        <w:t>cool</w:t>
-      </w:r>
-      <w:r>
-        <w:t xml:space="preserve"> environments, to compensate for lower enzyme activity at lower tem</w:t>
-      </w:r>
-      <w:r>
-        <w:t>peratures (</w:t>
-      </w:r>
-      <w:r>
-        <w:rPr>
-          <w:highlight w:val="yellow"/>
-        </w:rPr>
-        <w:t xml:space="preserve">Raven &amp; </w:t>
-      </w:r>
-      <w:proofErr w:type="spellStart"/>
-      <w:r>
-        <w:rPr>
-          <w:highlight w:val="yellow"/>
-        </w:rPr>
-        <w:t>Geider</w:t>
-      </w:r>
-      <w:proofErr w:type="spellEnd"/>
-      <w:r>
-        <w:rPr>
-          <w:highlight w:val="yellow"/>
-        </w:rPr>
-        <w:t xml:space="preserve"> 1988</w:t>
-      </w:r>
-      <w:r>
-        <w:t>)</w:t>
-      </w:r>
-      <w:r>
-        <w:t>.</w:t>
-      </w:r>
-      <w:r>
-        <w:t xml:space="preserve"> </w:t>
-      </w:r>
-      <w:r>
         <w:t>T</w:t>
       </w:r>
       <w:r>
         <w:t xml:space="preserve">his effect has been observed for </w:t>
       </w:r>
-      <w:commentRangeStart w:id="5"/>
+      <w:commentRangeStart w:id="6"/>
       <w:r>
         <w:t xml:space="preserve">Rubisco in a number of studies (summarised by </w:t>
       </w:r>
@@ -1135,20 +1159,15 @@
       <w:r>
         <w:t xml:space="preserve"> et al 2006).</w:t>
       </w:r>
-      <w:commentRangeEnd w:id="5"/>
+      <w:commentRangeEnd w:id="6"/>
       <w:r>
         <w:rPr>
           <w:rStyle w:val="CommentReference"/>
         </w:rPr>
-        <w:commentReference w:id="5"/>
-      </w:r>
-      <w:r>
-        <w:t xml:space="preserve"> MAYBE LESS OF A THING FOR PS DUE TO </w:t>
-      </w:r>
-      <w:bookmarkStart w:id="6" w:name="_GoBack"/>
-      <w:bookmarkEnd w:id="6"/>
-      <w:r>
-        <w:t>WEAKER TEMPERATURE DEPENDENCY OF LIGHT CAPTURE (OLD VERSION OF DOC?)</w:t>
+        <w:commentReference w:id="6"/>
+      </w:r>
+      <w:r>
+        <w:t xml:space="preserve"> MAYBE LESS OF A THING FOR PS DUE TO WEAKER TEMPERATURE DEPENDENCY OF LIGHT CAPTURE (OLD VERSION OF DOC?)</w:t>
       </w:r>
     </w:p>
     <w:p>
@@ -1183,13 +1202,110 @@
         <w:rPr>
           <w:u w:val="single"/>
         </w:rPr>
+        <w:t xml:space="preserve"> and </w:t>
+      </w:r>
+      <w:proofErr w:type="spellStart"/>
+      <w:r>
+        <w:rPr>
+          <w:u w:val="single"/>
+        </w:rPr>
+        <w:t>PS</w:t>
+      </w:r>
+      <w:r>
+        <w:rPr>
+          <w:u w:val="single"/>
+          <w:vertAlign w:val="subscript"/>
+        </w:rPr>
+        <w:t>area</w:t>
+      </w:r>
+      <w:proofErr w:type="spellEnd"/>
+      <w:r>
+        <w:rPr>
+          <w:u w:val="single"/>
+        </w:rPr>
+        <w:t xml:space="preserve"> declined</w:t>
+      </w:r>
+      <w:r>
+        <w:rPr>
+          <w:u w:val="single"/>
+        </w:rPr>
+        <w:t xml:space="preserve"> notably </w:t>
+      </w:r>
+      <w:r>
+        <w:rPr>
+          <w:u w:val="single"/>
+        </w:rPr>
+        <w:t>with increasing MAT</w:t>
+      </w:r>
+      <w:r>
+        <w:rPr>
+          <w:u w:val="single"/>
+        </w:rPr>
+        <w:t xml:space="preserve"> (stat, Fig. 3b-</w:t>
+      </w:r>
+      <w:r>
+        <w:rPr>
+          <w:u w:val="single"/>
+        </w:rPr>
+        <w:t>I, stat Fig XX % blah</w:t>
+      </w:r>
+      <w:r>
+        <w:rPr>
+          <w:u w:val="single"/>
+        </w:rPr>
+        <w:t>)</w:t>
+      </w:r>
+      <w:r>
+        <w:rPr>
+          <w:u w:val="single"/>
+        </w:rPr>
+        <w:t>, while</w:t>
+      </w:r>
+      <w:r>
+        <w:rPr>
+          <w:u w:val="single"/>
+        </w:rPr>
         <w:t xml:space="preserve"> </w:t>
       </w:r>
       <w:r>
         <w:rPr>
           <w:u w:val="single"/>
         </w:rPr>
-        <w:t xml:space="preserve">and </w:t>
+        <w:t>ne</w:t>
+      </w:r>
+      <w:r>
+        <w:rPr>
+          <w:u w:val="single"/>
+        </w:rPr>
+        <w:t xml:space="preserve">ither </w:t>
+      </w:r>
+      <w:proofErr w:type="spellStart"/>
+      <w:r>
+        <w:rPr>
+          <w:u w:val="single"/>
+        </w:rPr>
+        <w:t>CC</w:t>
+      </w:r>
+      <w:r>
+        <w:rPr>
+          <w:u w:val="single"/>
+          <w:vertAlign w:val="subscript"/>
+        </w:rPr>
+        <w:t>frac</w:t>
+      </w:r>
+      <w:proofErr w:type="spellEnd"/>
+      <w:r>
+        <w:rPr>
+          <w:u w:val="single"/>
+          <w:vertAlign w:val="subscript"/>
+        </w:rPr>
+        <w:t xml:space="preserve"> </w:t>
+      </w:r>
+      <w:r>
+        <w:rPr>
+          <w:u w:val="single"/>
+        </w:rPr>
+        <w:t xml:space="preserve">nor </w:t>
       </w:r>
       <w:proofErr w:type="spellStart"/>
       <w:r>
@@ -1203,6 +1319,102 @@
           <w:u w:val="single"/>
           <w:vertAlign w:val="subscript"/>
         </w:rPr>
+        <w:t>frac</w:t>
+      </w:r>
+      <w:proofErr w:type="spellEnd"/>
+      <w:r>
+        <w:rPr>
+          <w:u w:val="single"/>
+          <w:vertAlign w:val="subscript"/>
+        </w:rPr>
+        <w:t xml:space="preserve"> </w:t>
+      </w:r>
+      <w:r>
+        <w:rPr>
+          <w:u w:val="single"/>
+        </w:rPr>
+        <w:t>changed</w:t>
+      </w:r>
+      <w:r>
+        <w:rPr>
+          <w:u w:val="single"/>
+        </w:rPr>
+        <w:t xml:space="preserve"> significantly</w:t>
+      </w:r>
+      <w:r>
+        <w:rPr>
+          <w:u w:val="single"/>
+        </w:rPr>
+        <w:t xml:space="preserve"> over temperature gradients</w:t>
+      </w:r>
+      <w:r>
+        <w:rPr>
+          <w:u w:val="single"/>
+        </w:rPr>
+        <w:t xml:space="preserve"> (Fig stat %).</w:t>
+      </w:r>
+      <w:commentRangeEnd w:id="7"/>
+      <w:r>
+        <w:rPr>
+          <w:rStyle w:val="CommentReference"/>
+        </w:rPr>
+        <w:commentReference w:id="7"/>
+      </w:r>
+    </w:p>
+    <w:p>
+      <w:pPr>
+        <w:rPr>
+          <w:b/>
+        </w:rPr>
+      </w:pPr>
+      <w:r>
+        <w:rPr>
+          <w:b/>
+        </w:rPr>
+        <w:t>MAP</w:t>
+      </w:r>
+    </w:p>
+    <w:p>
+      <w:r>
+        <w:t xml:space="preserve">We also expected that investment in Calvin cycle enzymes </w:t>
+      </w:r>
+      <w:r>
+        <w:t>would</w:t>
+      </w:r>
+      <w:r>
+        <w:t xml:space="preserve"> increase towards drier sites. By effecting greater internal CO2 drawdown, rate of CO2 uptake can be maintained at lower stomatal conductance, reducing the water cost of photosynthesis for dryland plants (Wright et al. 2001a</w:t>
+      </w:r>
+      <w:proofErr w:type="gramStart"/>
+      <w:r>
+        <w:t>,b</w:t>
+      </w:r>
+      <w:proofErr w:type="gramEnd"/>
+      <w:r>
+        <w:t xml:space="preserve">, </w:t>
+      </w:r>
+      <w:proofErr w:type="spellStart"/>
+      <w:r>
+        <w:t>Scalon</w:t>
+      </w:r>
+      <w:proofErr w:type="spellEnd"/>
+      <w:r>
+        <w:t xml:space="preserve"> &amp; Wright 2017). </w:t>
+      </w:r>
+    </w:p>
+    <w:p>
+      <w:proofErr w:type="spellStart"/>
+      <w:r>
+        <w:rPr>
+          <w:u w:val="single"/>
+        </w:rPr>
+        <w:lastRenderedPageBreak/>
+        <w:t>CC</w:t>
+      </w:r>
+      <w:r>
+        <w:rPr>
+          <w:u w:val="single"/>
+          <w:vertAlign w:val="subscript"/>
+        </w:rPr>
         <w:t>area</w:t>
       </w:r>
       <w:proofErr w:type="spellEnd"/>
@@ -1210,43 +1422,31 @@
         <w:rPr>
           <w:u w:val="single"/>
         </w:rPr>
-        <w:t xml:space="preserve"> declined</w:t>
-      </w:r>
-      <w:r>
-        <w:rPr>
-          <w:u w:val="single"/>
-        </w:rPr>
-        <w:t xml:space="preserve"> notably </w:t>
-      </w:r>
-      <w:r>
-        <w:rPr>
-          <w:u w:val="single"/>
-        </w:rPr>
-        <w:t>with increasing MAT</w:t>
-      </w:r>
-      <w:r>
-        <w:rPr>
-          <w:u w:val="single"/>
-        </w:rPr>
-        <w:t xml:space="preserve"> (stat, Fig. 3b-</w:t>
-      </w:r>
-      <w:r>
-        <w:rPr>
-          <w:u w:val="single"/>
-        </w:rPr>
-        <w:t>I, stat Fig XX % blah</w:t>
-      </w:r>
-      <w:r>
-        <w:rPr>
-          <w:u w:val="single"/>
-        </w:rPr>
-        <w:t>)</w:t>
-      </w:r>
-      <w:r>
-        <w:rPr>
-          <w:u w:val="single"/>
-        </w:rPr>
-        <w:t xml:space="preserve">. Neither </w:t>
+        <w:t xml:space="preserve"> declined strongly with increasing MAP (Fig x stat %), </w:t>
+      </w:r>
+      <w:r>
+        <w:rPr>
+          <w:u w:val="single"/>
+        </w:rPr>
+        <w:t>although</w:t>
+      </w:r>
+      <w:r>
+        <w:rPr>
+          <w:u w:val="single"/>
+        </w:rPr>
+        <w:t xml:space="preserve"> n</w:t>
+      </w:r>
+      <w:r>
+        <w:rPr>
+          <w:u w:val="single"/>
+        </w:rPr>
+        <w:t xml:space="preserve">o </w:t>
+      </w:r>
+      <w:r>
+        <w:rPr>
+          <w:u w:val="single"/>
+        </w:rPr>
+        <w:t xml:space="preserve">response of </w:t>
       </w:r>
       <w:proofErr w:type="spellStart"/>
       <w:r>
@@ -1266,328 +1466,259 @@
       <w:r>
         <w:rPr>
           <w:u w:val="single"/>
+        </w:rPr>
+        <w:t xml:space="preserve"> over the</w:t>
+      </w:r>
+      <w:r>
+        <w:rPr>
+          <w:u w:val="single"/>
+        </w:rPr>
+        <w:t xml:space="preserve"> </w:t>
+      </w:r>
+      <w:r>
+        <w:rPr>
+          <w:u w:val="single"/>
+        </w:rPr>
+        <w:t>precipitation</w:t>
+      </w:r>
+      <w:r>
+        <w:rPr>
+          <w:u w:val="single"/>
+        </w:rPr>
+        <w:t xml:space="preserve"> gradient</w:t>
+      </w:r>
+      <w:r>
+        <w:rPr>
+          <w:u w:val="single"/>
+        </w:rPr>
+        <w:t xml:space="preserve"> was observed (Fig. 3b-iii)</w:t>
+      </w:r>
+      <w:r>
+        <w:t xml:space="preserve">. </w:t>
+      </w:r>
+      <w:r>
+        <w:t xml:space="preserve">This indicates that leaves alter their capacity to absorb CO2 from the </w:t>
+      </w:r>
+      <w:r>
+        <w:rPr>
+          <w:color w:val="FF0000"/>
+        </w:rPr>
+        <w:t>mesophyll / extracellular spaces</w:t>
+      </w:r>
+      <w:r>
+        <w:rPr>
+          <w:color w:val="FF0000"/>
+        </w:rPr>
+        <w:t xml:space="preserve"> </w:t>
+      </w:r>
+      <w:r>
+        <w:t xml:space="preserve">during stomatal closure by increasing </w:t>
+      </w:r>
+      <w:proofErr w:type="gramStart"/>
+      <w:r>
+        <w:t>the per</w:t>
+      </w:r>
+      <w:proofErr w:type="gramEnd"/>
+      <w:r>
+        <w:t xml:space="preserve"> leaf area amount of Calvin Cycle enzymes, rather than the amounts of these enzymes </w:t>
+      </w:r>
+      <w:r>
+        <w:t>relative to other proteins.</w:t>
+      </w:r>
+    </w:p>
+    <w:p>
+      <w:proofErr w:type="spellStart"/>
+      <w:r>
+        <w:t>PS</w:t>
+      </w:r>
+      <w:r>
+        <w:rPr>
           <w:vertAlign w:val="subscript"/>
         </w:rPr>
+        <w:t>area</w:t>
+      </w:r>
+      <w:proofErr w:type="spellEnd"/>
+      <w:r>
+        <w:t xml:space="preserve"> showed no significant trend but </w:t>
+      </w:r>
+      <w:proofErr w:type="spellStart"/>
+      <w:r>
+        <w:t>PS</w:t>
+      </w:r>
+      <w:r>
+        <w:rPr>
+          <w:vertAlign w:val="subscript"/>
+        </w:rPr>
+        <w:t>frac</w:t>
+      </w:r>
+      <w:proofErr w:type="spellEnd"/>
+      <w:r>
+        <w:rPr>
+          <w:vertAlign w:val="subscript"/>
+        </w:rPr>
         <w:t xml:space="preserve"> </w:t>
       </w:r>
       <w:r>
-        <w:rPr>
-          <w:u w:val="single"/>
-        </w:rPr>
-        <w:t xml:space="preserve">nor </w:t>
-      </w:r>
-      <w:proofErr w:type="spellStart"/>
-      <w:r>
-        <w:rPr>
-          <w:u w:val="single"/>
-        </w:rPr>
-        <w:t>PS</w:t>
-      </w:r>
-      <w:r>
-        <w:rPr>
-          <w:u w:val="single"/>
-          <w:vertAlign w:val="subscript"/>
-        </w:rPr>
-        <w:t>frac</w:t>
-      </w:r>
-      <w:proofErr w:type="spellEnd"/>
-      <w:r>
-        <w:rPr>
-          <w:u w:val="single"/>
-          <w:vertAlign w:val="subscript"/>
-        </w:rPr>
+        <w:t xml:space="preserve">increased by x% </w:t>
+      </w:r>
+      <w:r>
+        <w:t>over the precipitation gradient.</w:t>
+      </w:r>
+      <w:r>
         <w:t xml:space="preserve"> </w:t>
       </w:r>
       <w:r>
-        <w:rPr>
-          <w:u w:val="single"/>
-        </w:rPr>
-        <w:t>changed</w:t>
-      </w:r>
-      <w:r>
-        <w:rPr>
-          <w:u w:val="single"/>
-        </w:rPr>
-        <w:t xml:space="preserve"> significantly</w:t>
-      </w:r>
-      <w:r>
-        <w:rPr>
-          <w:u w:val="single"/>
-        </w:rPr>
-        <w:t xml:space="preserve"> over temperature gradients</w:t>
-      </w:r>
-      <w:r>
-        <w:rPr>
-          <w:u w:val="single"/>
-        </w:rPr>
-        <w:t xml:space="preserve"> (Fig stat %).</w:t>
-      </w:r>
-      <w:commentRangeEnd w:id="7"/>
-      <w:r>
-        <w:rPr>
-          <w:rStyle w:val="CommentReference"/>
-        </w:rPr>
-        <w:commentReference w:id="7"/>
-      </w:r>
-    </w:p>
-    <w:p>
-      <w:pPr>
-        <w:rPr>
-          <w:b/>
-        </w:rPr>
-      </w:pPr>
-      <w:r>
-        <w:rPr>
-          <w:b/>
-        </w:rPr>
-        <w:t>MAP</w:t>
-      </w:r>
-    </w:p>
-    <w:p>
-      <w:r>
-        <w:t xml:space="preserve">We also expected that investment in Calvin cycle enzymes </w:t>
-      </w:r>
-      <w:r>
-        <w:t>would</w:t>
-      </w:r>
-      <w:r>
-        <w:t xml:space="preserve"> increase towards drier sites. By effecting greater internal CO2 drawdown, rate of CO2 uptake can be maintained at lower stomatal conductance, reducing the water cost of photosynthesis for dryland plants (Wright et al. 2001a</w:t>
-      </w:r>
-      <w:proofErr w:type="gramStart"/>
-      <w:r>
-        <w:t>,b</w:t>
-      </w:r>
-      <w:proofErr w:type="gramEnd"/>
-      <w:r>
-        <w:t xml:space="preserve">, </w:t>
-      </w:r>
-      <w:proofErr w:type="spellStart"/>
-      <w:r>
-        <w:t>Scalon</w:t>
-      </w:r>
-      <w:proofErr w:type="spellEnd"/>
-      <w:r>
-        <w:t xml:space="preserve"> &amp; Wright 2017). No direct effect of precipitation on investment in photosystem proteins </w:t>
-      </w:r>
-      <w:r>
-        <w:t>was</w:t>
-      </w:r>
-      <w:r>
-        <w:t xml:space="preserve"> expected, although cross-correlation between precipitation and vegetation canopy density could influence this relationship.</w:t>
-      </w:r>
-    </w:p>
-    <w:p>
-      <w:proofErr w:type="spellStart"/>
-      <w:r>
-        <w:rPr>
-          <w:u w:val="single"/>
-        </w:rPr>
-        <w:lastRenderedPageBreak/>
-        <w:t>PS</w:t>
-      </w:r>
-      <w:r>
-        <w:rPr>
-          <w:u w:val="single"/>
-          <w:vertAlign w:val="subscript"/>
-        </w:rPr>
-        <w:t>area</w:t>
-      </w:r>
-      <w:proofErr w:type="spellEnd"/>
-      <w:r>
-        <w:rPr>
-          <w:u w:val="single"/>
-        </w:rPr>
-        <w:t xml:space="preserve"> declined strongly with increasing MAP (Fig x stat %). </w:t>
-      </w:r>
-      <w:r>
-        <w:rPr>
-          <w:u w:val="single"/>
-        </w:rPr>
-        <w:t xml:space="preserve">No </w:t>
-      </w:r>
-      <w:r>
-        <w:rPr>
-          <w:u w:val="single"/>
-        </w:rPr>
-        <w:t xml:space="preserve">response of </w:t>
-      </w:r>
-      <w:proofErr w:type="spellStart"/>
-      <w:r>
-        <w:rPr>
-          <w:u w:val="single"/>
-        </w:rPr>
-        <w:t>CC</w:t>
-      </w:r>
-      <w:r>
-        <w:rPr>
-          <w:u w:val="single"/>
-          <w:vertAlign w:val="subscript"/>
-        </w:rPr>
-        <w:t>area</w:t>
-      </w:r>
-      <w:proofErr w:type="spellEnd"/>
-      <w:r>
-        <w:rPr>
-          <w:u w:val="single"/>
-        </w:rPr>
-        <w:t xml:space="preserve"> over the</w:t>
-      </w:r>
-      <w:r>
-        <w:rPr>
-          <w:u w:val="single"/>
-        </w:rPr>
-        <w:t xml:space="preserve"> MAP</w:t>
-      </w:r>
-      <w:r>
-        <w:rPr>
-          <w:u w:val="single"/>
-        </w:rPr>
-        <w:t xml:space="preserve"> gradient</w:t>
-      </w:r>
-      <w:r>
-        <w:rPr>
-          <w:u w:val="single"/>
-        </w:rPr>
-        <w:t xml:space="preserve"> was observed (Fig. 3b-iii)</w:t>
-      </w:r>
-      <w:r>
-        <w:t xml:space="preserve">. </w:t>
-      </w:r>
-      <w:r>
-        <w:t>Since</w:t>
-      </w:r>
-      <w:r>
-        <w:t xml:space="preserve"> MAP and incident irradiance were negatively correlated (i.e. denser canopies at wetter sites, Pearson’s r = -0.59) the</w:t>
-      </w:r>
-      <w:r>
-        <w:t xml:space="preserve"> lack of</w:t>
-      </w:r>
-      <w:r>
-        <w:t xml:space="preserve"> </w:t>
-      </w:r>
-      <w:proofErr w:type="spellStart"/>
-      <w:r>
-        <w:rPr>
-          <w:u w:val="single"/>
-        </w:rPr>
-        <w:t>CC</w:t>
-      </w:r>
-      <w:r>
-        <w:rPr>
-          <w:u w:val="single"/>
-          <w:vertAlign w:val="subscript"/>
-        </w:rPr>
-        <w:t>area</w:t>
-      </w:r>
-      <w:proofErr w:type="spellEnd"/>
-      <w:r>
-        <w:t xml:space="preserve"> </w:t>
-      </w:r>
-      <w:r>
-        <w:t>response to MAP could be explained by changing light conditions.</w:t>
-      </w:r>
-      <w:r>
-        <w:t xml:space="preserve"> </w:t>
-      </w:r>
-    </w:p>
-    <w:p>
-      <w:pPr>
-        <w:rPr>
-          <w:u w:val="single"/>
-        </w:rPr>
-      </w:pPr>
-    </w:p>
-    <w:p>
-      <w:pPr>
-        <w:rPr>
-          <w:u w:val="single"/>
-        </w:rPr>
-      </w:pPr>
-    </w:p>
-    <w:p>
-      <w:r>
-        <w:rPr>
-          <w:u w:val="single"/>
-        </w:rPr>
-        <w:t>Proportional allocation of protein resources to Calvin cycle protein did not adjust over gradients of MAP (Fig. 3b-ii) but increased marginally (stat) with increasing incident radiation (Fig. 3b-vi). Proportional photosystem protein abundance increased with increasing MAP (Fig. 3b-iv) and decreased with increasing incident irradiation to a similar extent as the per</w:t>
-      </w:r>
-      <w:r>
-        <w:rPr>
-          <w:u w:val="single"/>
-        </w:rPr>
-        <w:t xml:space="preserve"> leaf area measure (</w:t>
-      </w:r>
-      <w:proofErr w:type="gramStart"/>
-      <w:r>
-        <w:rPr>
-          <w:u w:val="single"/>
-        </w:rPr>
-        <w:t>Fig .</w:t>
-      </w:r>
-      <w:proofErr w:type="gramEnd"/>
-      <w:r>
-        <w:rPr>
-          <w:u w:val="single"/>
-        </w:rPr>
-        <w:t xml:space="preserve"> BLAH).</w:t>
-      </w:r>
-      <w:r>
-        <w:t xml:space="preserve"> </w:t>
-      </w:r>
-      <w:r>
-        <w:t>This latter response may explain the observed decline in Calvin cycle proteins as incident irradiance increased.</w:t>
-      </w:r>
-      <w:r>
-        <w:t xml:space="preserve"> The range of interspecific variation in photosystem protein proportional abundance (0.09-0.23, 2.6-fold) was considerably higher than for Calvin cycle proteins (0.30-0.39, 1.3-fold). These observations provide robust evidence that eucalypt leaves specifically optimise protein allocation to light capture in response to environmental conditions (some stats and numbers), while adjustment of carboxylation capacity is largely achieved through bulk changes in per leaf area protein content.</w:t>
-      </w:r>
-    </w:p>
-    <w:p/>
-    <w:p>
-      <w:r>
-        <w:rPr>
-          <w:u w:val="single"/>
-        </w:rPr>
-        <w:t xml:space="preserve">It is worth noting at this point that </w:t>
-      </w:r>
-      <w:proofErr w:type="spellStart"/>
-      <w:r>
-        <w:rPr>
-          <w:u w:val="single"/>
-        </w:rPr>
-        <w:t>CC</w:t>
-      </w:r>
-      <w:r>
-        <w:rPr>
-          <w:u w:val="single"/>
-          <w:vertAlign w:val="subscript"/>
-        </w:rPr>
-        <w:t>area</w:t>
-      </w:r>
-      <w:proofErr w:type="spellEnd"/>
-      <w:r>
-        <w:rPr>
-          <w:u w:val="single"/>
-        </w:rPr>
-        <w:t xml:space="preserve"> was highly correlated with the total abundance of protein per area (Pearson’s r = 0.97), and environmental trends in Calvin cycle protein abundance were essentially identical to trends in leaf protein abundance</w:t>
-      </w:r>
-      <w:r>
-        <w:rPr>
-          <w:u w:val="single"/>
-        </w:rPr>
-        <w:t xml:space="preserve"> (see sup info)</w:t>
-      </w:r>
-      <w:r>
-        <w:rPr>
-          <w:u w:val="single"/>
-        </w:rPr>
-        <w:t xml:space="preserve">. </w:t>
+        <w:t>We had no expectation of a</w:t>
+      </w:r>
+      <w:r>
+        <w:t xml:space="preserve"> direct effect of precipitation on investment i</w:t>
+      </w:r>
+      <w:r>
+        <w:t xml:space="preserve">n photosystem proteins, </w:t>
+      </w:r>
+      <w:r>
+        <w:t xml:space="preserve">although cross-correlation between precipitation and vegetation canopy density </w:t>
+      </w:r>
+      <w:r>
+        <w:t>may underlie this latter trend</w:t>
+      </w:r>
+      <w:r>
+        <w:t>.</w:t>
       </w:r>
     </w:p>
     <w:p/>
     <w:p/>
+    <w:p/>
+    <w:p>
+      <w:r>
+        <w:t xml:space="preserve">Indicates that </w:t>
+      </w:r>
+      <w:r>
+        <w:t xml:space="preserve">drawdown capacity is </w:t>
+      </w:r>
+      <w:proofErr w:type="gramStart"/>
+      <w:r>
+        <w:t>a per</w:t>
+      </w:r>
+      <w:proofErr w:type="gramEnd"/>
+      <w:r>
+        <w:t xml:space="preserve"> area thing, rather than a % thing. This matches with the previous lit. </w:t>
+      </w:r>
+    </w:p>
     <w:p>
       <w:pPr>
         <w:rPr>
+          <w:strike/>
+        </w:rPr>
+      </w:pPr>
+      <w:r>
+        <w:rPr>
+          <w:strike/>
+        </w:rPr>
+        <w:t>Since MAP and incident irradiance were negatively c</w:t>
+      </w:r>
+      <w:r>
+        <w:rPr>
+          <w:strike/>
+        </w:rPr>
+        <w:t>orrelated (i.e. wetter sites had denser canopies</w:t>
+      </w:r>
+      <w:r>
+        <w:rPr>
+          <w:strike/>
+        </w:rPr>
+        <w:t xml:space="preserve">, Pearson’s r = -0.59) the lack of </w:t>
+      </w:r>
+      <w:proofErr w:type="spellStart"/>
+      <w:r>
+        <w:rPr>
+          <w:strike/>
+          <w:u w:val="single"/>
+        </w:rPr>
+        <w:t>CC</w:t>
+      </w:r>
+      <w:r>
+        <w:rPr>
+          <w:strike/>
+          <w:u w:val="single"/>
+          <w:vertAlign w:val="subscript"/>
+        </w:rPr>
+        <w:t>area</w:t>
+      </w:r>
+      <w:proofErr w:type="spellEnd"/>
+      <w:r>
+        <w:rPr>
+          <w:strike/>
+        </w:rPr>
+        <w:t xml:space="preserve"> response to MAP could be explained by changing light conditions. </w:t>
+      </w:r>
+    </w:p>
+    <w:p>
+      <w:pPr>
+        <w:rPr>
+          <w:u w:val="single"/>
+        </w:rPr>
+      </w:pPr>
+    </w:p>
+    <w:p>
+      <w:pPr>
+        <w:rPr>
+          <w:u w:val="single"/>
+        </w:rPr>
+      </w:pPr>
+    </w:p>
+    <w:p>
+      <w:r>
+        <w:t>The range of interspecific variation in photosystem protein proportional abundance (0.09-0.23, 2.6-fold) was considerably higher than for Calvin cycle proteins (0.30-0.39, 1.3-fold). These observations provide robust evidence that eucalypt leaves specifically optimise protein allocation to light capture in response to environmental conditions (some stats and numbers), while adjustment of carboxylation capacity is largely achieved through bulk changes in per leaf area protein content.</w:t>
+      </w:r>
+    </w:p>
+    <w:p/>
+    <w:p>
+      <w:r>
+        <w:rPr>
+          <w:u w:val="single"/>
+        </w:rPr>
+        <w:t xml:space="preserve">It is worth noting at this point that </w:t>
+      </w:r>
+      <w:proofErr w:type="spellStart"/>
+      <w:r>
+        <w:rPr>
+          <w:u w:val="single"/>
+        </w:rPr>
+        <w:t>CC</w:t>
+      </w:r>
+      <w:r>
+        <w:rPr>
+          <w:u w:val="single"/>
+          <w:vertAlign w:val="subscript"/>
+        </w:rPr>
+        <w:t>area</w:t>
+      </w:r>
+      <w:proofErr w:type="spellEnd"/>
+      <w:r>
+        <w:rPr>
+          <w:u w:val="single"/>
+        </w:rPr>
+        <w:t xml:space="preserve"> was highly correlated with the total abundance of protein per area (Pearson’s r = 0.97), and environmental trends in Calvin cycle protein abundance were essentially identical to trends in leaf protein abundance</w:t>
+      </w:r>
+      <w:r>
+        <w:rPr>
+          <w:u w:val="single"/>
+        </w:rPr>
+        <w:t xml:space="preserve"> (see sup info)</w:t>
+      </w:r>
+      <w:r>
+        <w:rPr>
+          <w:u w:val="single"/>
+        </w:rPr>
+        <w:t xml:space="preserve">. </w:t>
+      </w:r>
+    </w:p>
+    <w:p/>
+    <w:p/>
+    <w:p>
+      <w:pPr>
+        <w:rPr>
           <w:i/>
         </w:rPr>
       </w:pPr>
@@ -1730,6 +1861,7 @@
     </w:p>
     <w:p>
       <w:r>
+        <w:lastRenderedPageBreak/>
         <w:t xml:space="preserve">Leaf nitrogen per area was a strong predictor of both Calvin cycle and photosystem protein abundance per leaf area, and no relative changes in these protein categories occurred with increasing nitrogen per area. </w:t>
       </w:r>
     </w:p>
@@ -1765,7 +1897,6 @@
     </w:p>
     <w:p>
       <w:r>
-        <w:lastRenderedPageBreak/>
         <w:t>The role of LMA v</w:t>
       </w:r>
       <w:r>
@@ -2368,7 +2499,7 @@
       </w:r>
     </w:p>
   </w:comment>
-  <w:comment w:id="4" w:author="James Lawson" w:date="2017-09-22T16:44:00Z" w:initials="JL">
+  <w:comment w:id="5" w:author="James Lawson" w:date="2017-09-22T16:44:00Z" w:initials="JL">
     <w:p>
       <w:pPr>
         <w:pStyle w:val="CommentText"/>
@@ -2386,7 +2517,7 @@
       <w:proofErr w:type="gramEnd"/>
     </w:p>
   </w:comment>
-  <w:comment w:id="5" w:author="James Lawson" w:date="2017-07-28T15:43:00Z" w:initials="JL">
+  <w:comment w:id="6" w:author="James Lawson" w:date="2017-07-28T15:43:00Z" w:initials="JL">
     <w:p>
       <w:pPr>
         <w:pStyle w:val="CommentText"/>

</xml_diff>